<commit_message>
finalized write up and README
</commit_message>
<xml_diff>
--- a/answers.docx
+++ b/answers.docx
@@ -131,10 +131,7 @@
         <w:ind w:left="1440"/>
       </w:pPr>
       <w:r>
-        <w:t>Optimal parameters were found by</w:t>
-      </w:r>
-      <w:r>
-        <w:t xml:space="preserve"> evaluating SVMs with different costs and gamma.</w:t>
+        <w:t>Optimal parameters were found by evaluating SVMs with different costs and gamma.</w:t>
       </w:r>
     </w:p>
     <w:p>
@@ -190,13 +187,7 @@
         <w:ind w:left="1440"/>
       </w:pPr>
       <w:r>
-        <w:t>A one-vs-all SVM is modeled using for each class using the first three folds of each class</w:t>
-      </w:r>
-      <w:r>
-        <w:t xml:space="preserve"> and the optimal parameters for that class</w:t>
-      </w:r>
-      <w:r>
-        <w:t>.</w:t>
+        <w:t>A one-vs-all SVM is modeled using for each class using the first three folds of each class and the optimal parameters for that class.</w:t>
       </w:r>
     </w:p>
     <w:p>
@@ -11715,8 +11706,6 @@
             </w:r>
           </w:p>
         </w:tc>
-        <w:bookmarkStart w:id="0" w:name="_GoBack"/>
-        <w:bookmarkEnd w:id="0"/>
       </w:tr>
       <w:tr>
         <w:trPr>
@@ -13363,8 +13352,307 @@
         <w:spacing w:line="240" w:lineRule="auto"/>
       </w:pPr>
     </w:p>
+    <w:p>
+      <w:pPr>
+        <w:spacing w:line="240" w:lineRule="auto"/>
+        <w:rPr>
+          <w:b/>
+        </w:rPr>
+      </w:pPr>
+      <w:r>
+        <w:rPr>
+          <w:b/>
+        </w:rPr>
+        <w:t>Some Successful Classifications:</w:t>
+      </w:r>
+    </w:p>
+    <w:p>
+      <w:pPr>
+        <w:spacing w:line="240" w:lineRule="auto"/>
+      </w:pPr>
+      <w:r>
+        <w:rPr>
+          <w:b/>
+        </w:rPr>
+        <w:tab/>
+      </w:r>
+      <w:r>
+        <w:t>Both linear and RBF classifiers worked excellently on sunflower images, and the RBF classifier also identified pizza images extremely well.  This is probably due to the unique colorations of sunflowers and pizzas in this dataset. Sunflowers are the only predominantly yellow images, and pizzas have more red than the other classes. Our “tiny image” representation is able to capture the pixel colors well.</w:t>
+      </w:r>
+    </w:p>
+    <w:p>
+      <w:pPr>
+        <w:spacing w:line="240" w:lineRule="auto"/>
+        <w:ind w:left="720"/>
+      </w:pPr>
+      <w:r>
+        <w:t>Sunflower/image_0012.jpg</w:t>
+      </w:r>
+    </w:p>
+    <w:p>
+      <w:pPr>
+        <w:spacing w:line="240" w:lineRule="auto"/>
+        <w:ind w:left="720"/>
+      </w:pPr>
+      <w:r>
+        <w:rPr>
+          <w:noProof/>
+        </w:rPr>
+        <w:drawing>
+          <wp:inline distT="0" distB="0" distL="0" distR="0" wp14:anchorId="7A5F03AF" wp14:editId="2A1D4F21">
+            <wp:extent cx="2857500" cy="1847850"/>
+            <wp:effectExtent l="0" t="0" r="0" b="0"/>
+            <wp:docPr id="1" name="Picture 1" descr="C:\Users\tkacik\Google Drive\UNC Course Work\14S\590\HW5\images\sunflower\image_0012.jpg"/>
+            <wp:cNvGraphicFramePr>
+              <a:graphicFrameLocks xmlns:a="http://schemas.openxmlformats.org/drawingml/2006/main" noChangeAspect="1"/>
+            </wp:cNvGraphicFramePr>
+            <a:graphic xmlns:a="http://schemas.openxmlformats.org/drawingml/2006/main">
+              <a:graphicData uri="http://schemas.openxmlformats.org/drawingml/2006/picture">
+                <pic:pic xmlns:pic="http://schemas.openxmlformats.org/drawingml/2006/picture">
+                  <pic:nvPicPr>
+                    <pic:cNvPr id="0" name="Picture 1" descr="C:\Users\tkacik\Google Drive\UNC Course Work\14S\590\HW5\images\sunflower\image_0012.jpg"/>
+                    <pic:cNvPicPr>
+                      <a:picLocks noChangeAspect="1" noChangeArrowheads="1"/>
+                    </pic:cNvPicPr>
+                  </pic:nvPicPr>
+                  <pic:blipFill>
+                    <a:blip r:embed="rId8">
+                      <a:extLst>
+                        <a:ext uri="{28A0092B-C50C-407E-A947-70E740481C1C}">
+                          <a14:useLocalDpi xmlns:a14="http://schemas.microsoft.com/office/drawing/2010/main" val="0"/>
+                        </a:ext>
+                      </a:extLst>
+                    </a:blip>
+                    <a:srcRect/>
+                    <a:stretch>
+                      <a:fillRect/>
+                    </a:stretch>
+                  </pic:blipFill>
+                  <pic:spPr bwMode="auto">
+                    <a:xfrm>
+                      <a:off x="0" y="0"/>
+                      <a:ext cx="2857500" cy="1847850"/>
+                    </a:xfrm>
+                    <a:prstGeom prst="rect">
+                      <a:avLst/>
+                    </a:prstGeom>
+                    <a:noFill/>
+                    <a:ln>
+                      <a:noFill/>
+                    </a:ln>
+                  </pic:spPr>
+                </pic:pic>
+              </a:graphicData>
+            </a:graphic>
+          </wp:inline>
+        </w:drawing>
+      </w:r>
+    </w:p>
+    <w:p>
+      <w:pPr>
+        <w:spacing w:line="240" w:lineRule="auto"/>
+        <w:ind w:left="720"/>
+      </w:pPr>
+      <w:r>
+        <w:t>Pizza/image_0002.jpg</w:t>
+      </w:r>
+    </w:p>
+    <w:p>
+      <w:pPr>
+        <w:spacing w:line="240" w:lineRule="auto"/>
+        <w:ind w:left="720"/>
+      </w:pPr>
+      <w:r>
+        <w:rPr>
+          <w:noProof/>
+        </w:rPr>
+        <w:drawing>
+          <wp:inline distT="0" distB="0" distL="0" distR="0" wp14:anchorId="417176E3" wp14:editId="38EAAA66">
+            <wp:extent cx="2857500" cy="2200275"/>
+            <wp:effectExtent l="0" t="0" r="0" b="9525"/>
+            <wp:docPr id="2" name="Picture 2" descr="C:\Users\tkacik\Google Drive\UNC Course Work\14S\590\HW5\images\pizza\image_0002.jpg"/>
+            <wp:cNvGraphicFramePr>
+              <a:graphicFrameLocks xmlns:a="http://schemas.openxmlformats.org/drawingml/2006/main" noChangeAspect="1"/>
+            </wp:cNvGraphicFramePr>
+            <a:graphic xmlns:a="http://schemas.openxmlformats.org/drawingml/2006/main">
+              <a:graphicData uri="http://schemas.openxmlformats.org/drawingml/2006/picture">
+                <pic:pic xmlns:pic="http://schemas.openxmlformats.org/drawingml/2006/picture">
+                  <pic:nvPicPr>
+                    <pic:cNvPr id="0" name="Picture 2" descr="C:\Users\tkacik\Google Drive\UNC Course Work\14S\590\HW5\images\pizza\image_0002.jpg"/>
+                    <pic:cNvPicPr>
+                      <a:picLocks noChangeAspect="1" noChangeArrowheads="1"/>
+                    </pic:cNvPicPr>
+                  </pic:nvPicPr>
+                  <pic:blipFill>
+                    <a:blip r:embed="rId9">
+                      <a:extLst>
+                        <a:ext uri="{28A0092B-C50C-407E-A947-70E740481C1C}">
+                          <a14:useLocalDpi xmlns:a14="http://schemas.microsoft.com/office/drawing/2010/main" val="0"/>
+                        </a:ext>
+                      </a:extLst>
+                    </a:blip>
+                    <a:srcRect/>
+                    <a:stretch>
+                      <a:fillRect/>
+                    </a:stretch>
+                  </pic:blipFill>
+                  <pic:spPr bwMode="auto">
+                    <a:xfrm>
+                      <a:off x="0" y="0"/>
+                      <a:ext cx="2857500" cy="2200275"/>
+                    </a:xfrm>
+                    <a:prstGeom prst="rect">
+                      <a:avLst/>
+                    </a:prstGeom>
+                    <a:noFill/>
+                    <a:ln>
+                      <a:noFill/>
+                    </a:ln>
+                  </pic:spPr>
+                </pic:pic>
+              </a:graphicData>
+            </a:graphic>
+          </wp:inline>
+        </w:drawing>
+      </w:r>
+    </w:p>
+    <w:p>
+      <w:pPr>
+        <w:spacing w:line="240" w:lineRule="auto"/>
+        <w:rPr>
+          <w:b/>
+        </w:rPr>
+      </w:pPr>
+      <w:r>
+        <w:rPr>
+          <w:b/>
+        </w:rPr>
+        <w:t>Some Failed Classifications:</w:t>
+      </w:r>
+    </w:p>
+    <w:p>
+      <w:pPr>
+        <w:spacing w:line="240" w:lineRule="auto"/>
+        <w:ind w:firstLine="720"/>
+      </w:pPr>
+      <w:r>
+        <w:t xml:space="preserve">Both linear and RBF classifiers struggled with Dalmatian images, and they were frequently miss-classified as soccer balls. This error was expected, because both Dalmatians and soccer balls are black and white </w:t>
+      </w:r>
+      <w:r>
+        <w:t>spotted, and several images in both classes feature grass around the object</w:t>
+      </w:r>
+      <w:r>
+        <w:t>. Our “tiny image” representation does not capture shape well, which is the primary difference between Dalmatian and soccer ball images.</w:t>
+      </w:r>
+    </w:p>
+    <w:p>
+      <w:pPr>
+        <w:spacing w:line="240" w:lineRule="auto"/>
+        <w:ind w:left="720"/>
+      </w:pPr>
+      <w:r>
+        <w:t>Dalmatian/image_0023.jpg</w:t>
+      </w:r>
+    </w:p>
+    <w:p>
+      <w:pPr>
+        <w:spacing w:line="240" w:lineRule="auto"/>
+        <w:ind w:firstLine="720"/>
+        <w:rPr>
+          <w:noProof/>
+        </w:rPr>
+      </w:pPr>
+      <w:r>
+        <w:rPr>
+          <w:noProof/>
+        </w:rPr>
+        <w:t xml:space="preserve"> </w:t>
+      </w:r>
+      <w:r>
+        <w:rPr>
+          <w:noProof/>
+        </w:rPr>
+        <w:drawing>
+          <wp:inline distT="0" distB="0" distL="0" distR="0" wp14:anchorId="66C8DE16" wp14:editId="42FCDBCB">
+            <wp:extent cx="2857500" cy="2143125"/>
+            <wp:effectExtent l="0" t="0" r="0" b="9525"/>
+            <wp:docPr id="3" name="Picture 3" descr="C:\Users\tkacik\Google Drive\UNC Course Work\14S\590\HW5\images\dalmatian\image_0023.jpg"/>
+            <wp:cNvGraphicFramePr>
+              <a:graphicFrameLocks xmlns:a="http://schemas.openxmlformats.org/drawingml/2006/main" noChangeAspect="1"/>
+            </wp:cNvGraphicFramePr>
+            <a:graphic xmlns:a="http://schemas.openxmlformats.org/drawingml/2006/main">
+              <a:graphicData uri="http://schemas.openxmlformats.org/drawingml/2006/picture">
+                <pic:pic xmlns:pic="http://schemas.openxmlformats.org/drawingml/2006/picture">
+                  <pic:nvPicPr>
+                    <pic:cNvPr id="0" name="Picture 3" descr="C:\Users\tkacik\Google Drive\UNC Course Work\14S\590\HW5\images\dalmatian\image_0023.jpg"/>
+                    <pic:cNvPicPr>
+                      <a:picLocks noChangeAspect="1" noChangeArrowheads="1"/>
+                    </pic:cNvPicPr>
+                  </pic:nvPicPr>
+                  <pic:blipFill>
+                    <a:blip r:embed="rId10">
+                      <a:extLst>
+                        <a:ext uri="{28A0092B-C50C-407E-A947-70E740481C1C}">
+                          <a14:useLocalDpi xmlns:a14="http://schemas.microsoft.com/office/drawing/2010/main" val="0"/>
+                        </a:ext>
+                      </a:extLst>
+                    </a:blip>
+                    <a:srcRect/>
+                    <a:stretch>
+                      <a:fillRect/>
+                    </a:stretch>
+                  </pic:blipFill>
+                  <pic:spPr bwMode="auto">
+                    <a:xfrm>
+                      <a:off x="0" y="0"/>
+                      <a:ext cx="2857500" cy="2143125"/>
+                    </a:xfrm>
+                    <a:prstGeom prst="rect">
+                      <a:avLst/>
+                    </a:prstGeom>
+                    <a:noFill/>
+                    <a:ln>
+                      <a:noFill/>
+                    </a:ln>
+                  </pic:spPr>
+                </pic:pic>
+              </a:graphicData>
+            </a:graphic>
+          </wp:inline>
+        </w:drawing>
+      </w:r>
+      <w:bookmarkStart w:id="0" w:name="_GoBack"/>
+      <w:bookmarkEnd w:id="0"/>
+    </w:p>
+    <w:p>
+      <w:pPr>
+        <w:spacing w:line="240" w:lineRule="auto"/>
+        <w:rPr>
+          <w:noProof/>
+        </w:rPr>
+      </w:pPr>
+      <w:r>
+        <w:rPr>
+          <w:b/>
+          <w:noProof/>
+        </w:rPr>
+        <w:t>Improvements to Classification:</w:t>
+      </w:r>
+    </w:p>
+    <w:p>
+      <w:pPr>
+        <w:spacing w:line="240" w:lineRule="auto"/>
+      </w:pPr>
+      <w:r>
+        <w:rPr>
+          <w:noProof/>
+        </w:rPr>
+        <w:tab/>
+        <w:t>SVMs are extremely powerful classifiers, but they rely on informative representations of the objects to be classified. Therefore this classification would best be improved by improving on the “tiny image” representation. Better features include a combination of color histograms, texton histograms, and edge direction histograms. In addition, simply using more images would build SVMs with more generalizability.</w:t>
+      </w:r>
+    </w:p>
     <w:sectPr>
-      <w:headerReference w:type="default" r:id="rId8"/>
+      <w:headerReference w:type="default" r:id="rId11"/>
       <w:pgSz w:w="12240" w:h="15840"/>
       <w:pgMar w:top="1440" w:right="1440" w:bottom="1440" w:left="1440" w:header="720" w:footer="720" w:gutter="0"/>
       <w:cols w:space="720"/>
@@ -13863,6 +14151,36 @@
       <w:contextualSpacing/>
     </w:pPr>
   </w:style>
+  <w:style w:type="paragraph" w:styleId="BalloonText">
+    <w:name w:val="Balloon Text"/>
+    <w:basedOn w:val="Normal"/>
+    <w:link w:val="BalloonTextChar"/>
+    <w:uiPriority w:val="99"/>
+    <w:semiHidden/>
+    <w:unhideWhenUsed/>
+    <w:rsid w:val="00A70403"/>
+    <w:pPr>
+      <w:spacing w:after="0" w:line="240" w:lineRule="auto"/>
+    </w:pPr>
+    <w:rPr>
+      <w:rFonts w:ascii="Tahoma" w:hAnsi="Tahoma" w:cs="Tahoma"/>
+      <w:sz w:val="16"/>
+      <w:szCs w:val="16"/>
+    </w:rPr>
+  </w:style>
+  <w:style w:type="character" w:customStyle="1" w:styleId="BalloonTextChar">
+    <w:name w:val="Balloon Text Char"/>
+    <w:basedOn w:val="DefaultParagraphFont"/>
+    <w:link w:val="BalloonText"/>
+    <w:uiPriority w:val="99"/>
+    <w:semiHidden/>
+    <w:rsid w:val="00A70403"/>
+    <w:rPr>
+      <w:rFonts w:ascii="Tahoma" w:hAnsi="Tahoma" w:cs="Tahoma"/>
+      <w:sz w:val="16"/>
+      <w:szCs w:val="16"/>
+    </w:rPr>
+  </w:style>
 </w:styles>
 </file>
 
@@ -14160,6 +14478,36 @@
       <w:contextualSpacing/>
     </w:pPr>
   </w:style>
+  <w:style w:type="paragraph" w:styleId="BalloonText">
+    <w:name w:val="Balloon Text"/>
+    <w:basedOn w:val="Normal"/>
+    <w:link w:val="BalloonTextChar"/>
+    <w:uiPriority w:val="99"/>
+    <w:semiHidden/>
+    <w:unhideWhenUsed/>
+    <w:rsid w:val="00A70403"/>
+    <w:pPr>
+      <w:spacing w:after="0" w:line="240" w:lineRule="auto"/>
+    </w:pPr>
+    <w:rPr>
+      <w:rFonts w:ascii="Tahoma" w:hAnsi="Tahoma" w:cs="Tahoma"/>
+      <w:sz w:val="16"/>
+      <w:szCs w:val="16"/>
+    </w:rPr>
+  </w:style>
+  <w:style w:type="character" w:customStyle="1" w:styleId="BalloonTextChar">
+    <w:name w:val="Balloon Text Char"/>
+    <w:basedOn w:val="DefaultParagraphFont"/>
+    <w:link w:val="BalloonText"/>
+    <w:uiPriority w:val="99"/>
+    <w:semiHidden/>
+    <w:rsid w:val="00A70403"/>
+    <w:rPr>
+      <w:rFonts w:ascii="Tahoma" w:hAnsi="Tahoma" w:cs="Tahoma"/>
+      <w:sz w:val="16"/>
+      <w:szCs w:val="16"/>
+    </w:rPr>
+  </w:style>
 </w:styles>
 </file>
 

</xml_diff>